<commit_message>
Added review for the second paper "Sawa"
</commit_message>
<xml_diff>
--- a/presentation/social engineering/Shady_new.docx
+++ b/presentation/social engineering/Shady_new.docx
@@ -5,22 +5,39 @@
     <w:p>
       <w:pPr>
         <w:bidi w:val="0"/>
-        <w:cnfStyle w:val="101000000000" w:firstRow="1" w:lastRow="0" w:firstColumn="1" w:lastColumn="0" w:oddVBand="0" w:evenVBand="0" w:oddHBand="0" w:evenHBand="0" w:firstRowFirstColumn="0" w:firstRowLastColumn="0" w:lastRowFirstColumn="0" w:lastRowLastColumn="0"/>
-        <w:rPr>
-          <w:rFonts w:ascii="Century Gothic" w:hAnsi="Century Gothic" w:cstheme="minorHAnsi"/>
+        <w:jc w:val="center"/>
+        <w:rPr>
+          <w:rFonts w:ascii="Century Gothic" w:hAnsi="Century Gothic" w:cstheme="minorHAnsi"/>
+          <w:b/>
+          <w:bCs/>
           <w:sz w:val="28"/>
           <w:szCs w:val="28"/>
           <w:lang w:bidi="ar-EG"/>
         </w:rPr>
       </w:pPr>
-      <w:r>
-        <w:rPr>
-          <w:rFonts w:ascii="Century Gothic" w:hAnsi="Century Gothic" w:cstheme="minorHAnsi"/>
+      <w:proofErr w:type="spellStart"/>
+      <w:r>
+        <w:rPr>
+          <w:rFonts w:ascii="Century Gothic" w:hAnsi="Century Gothic" w:cstheme="minorHAnsi"/>
+          <w:b/>
+          <w:bCs/>
           <w:sz w:val="24"/>
           <w:szCs w:val="24"/>
           <w:lang w:bidi="ar-EG"/>
         </w:rPr>
-        <w:t>SEADer: A Social Engineering Attack Detection method based on Natural Language Processing and Artificial Neural Networks</w:t>
+        <w:t>SEADer</w:t>
+      </w:r>
+      <w:proofErr w:type="spellEnd"/>
+      <w:r>
+        <w:rPr>
+          <w:rFonts w:ascii="Century Gothic" w:hAnsi="Century Gothic" w:cstheme="minorHAnsi"/>
+          <w:b/>
+          <w:bCs/>
+          <w:sz w:val="24"/>
+          <w:szCs w:val="24"/>
+          <w:lang w:bidi="ar-EG"/>
+        </w:rPr>
+        <w:t>: A Social Engineering Attack Detection method based on Natural Language Processing and Artificial Neural Networks</w:t>
       </w:r>
     </w:p>
     <w:p>
@@ -49,7 +66,6 @@
       <w:pPr>
         <w:bidi w:val="0"/>
         <w:spacing w:after="0" w:line="240" w:lineRule="auto"/>
-        <w:cnfStyle w:val="001000100000" w:firstRow="0" w:lastRow="0" w:firstColumn="1" w:lastColumn="0" w:oddVBand="0" w:evenVBand="0" w:oddHBand="1" w:evenHBand="0" w:firstRowFirstColumn="0" w:firstRowLastColumn="0" w:lastRowFirstColumn="0" w:lastRowLastColumn="0"/>
         <w:rPr>
           <w:rFonts w:ascii="Century Gothic" w:hAnsi="Century Gothic" w:cstheme="minorHAnsi"/>
           <w:sz w:val="32"/>
@@ -71,7 +87,6 @@
       <w:pPr>
         <w:bidi w:val="0"/>
         <w:spacing w:after="0" w:line="240" w:lineRule="auto"/>
-        <w:cnfStyle w:val="001000100000" w:firstRow="0" w:lastRow="0" w:firstColumn="1" w:lastColumn="0" w:oddVBand="0" w:evenVBand="0" w:oddHBand="1" w:evenHBand="0" w:firstRowFirstColumn="0" w:firstRowLastColumn="0" w:lastRowFirstColumn="0" w:lastRowLastColumn="0"/>
         <w:rPr>
           <w:rFonts w:ascii="Century Gothic" w:hAnsi="Century Gothic" w:cstheme="minorHAnsi"/>
           <w:sz w:val="32"/>
@@ -139,18 +154,7 @@
           <w:szCs w:val="32"/>
           <w:lang w:bidi="ar-EG"/>
         </w:rPr>
-        <w:t>SEADER</w:t>
-      </w:r>
-      <w:r>
-        <w:rPr>
-          <w:rFonts w:ascii="Century Gothic" w:hAnsi="Century Gothic" w:cstheme="minorHAnsi"/>
-          <w:i/>
-          <w:iCs/>
-          <w:sz w:val="32"/>
-          <w:szCs w:val="32"/>
-          <w:lang w:bidi="ar-EG"/>
-        </w:rPr>
-        <w:t>”</w:t>
+        <w:t>SEADER”</w:t>
       </w:r>
     </w:p>
     <w:p>
@@ -201,7 +205,21 @@
         <w:rPr>
           <w:rFonts w:ascii="Century Gothic" w:hAnsi="Century Gothic"/>
         </w:rPr>
-        <w:t>The SymSpellpy library</w:t>
+        <w:t xml:space="preserve">The </w:t>
+      </w:r>
+      <w:proofErr w:type="spellStart"/>
+      <w:r>
+        <w:rPr>
+          <w:rFonts w:ascii="Century Gothic" w:hAnsi="Century Gothic"/>
+        </w:rPr>
+        <w:t>SymSpellpy</w:t>
+      </w:r>
+      <w:proofErr w:type="spellEnd"/>
+      <w:r>
+        <w:rPr>
+          <w:rFonts w:ascii="Century Gothic" w:hAnsi="Century Gothic"/>
+        </w:rPr>
+        <w:t xml:space="preserve"> library</w:t>
       </w:r>
       <w:r>
         <w:rPr>
@@ -213,7 +231,41 @@
         <w:rPr>
           <w:rFonts w:ascii="Century Gothic" w:hAnsi="Century Gothic"/>
         </w:rPr>
-        <w:t>(a Python port of SymSpell) was used for spelling, the Web of Trust (WOT) Application</w:t>
+        <w:t xml:space="preserve">(a Python port of </w:t>
+      </w:r>
+      <w:proofErr w:type="spellStart"/>
+      <w:r>
+        <w:rPr>
+          <w:rFonts w:ascii="Century Gothic" w:hAnsi="Century Gothic"/>
+        </w:rPr>
+        <w:t>SymSpell</w:t>
+      </w:r>
+      <w:proofErr w:type="spellEnd"/>
+      <w:r>
+        <w:rPr>
+          <w:rFonts w:ascii="Century Gothic" w:hAnsi="Century Gothic"/>
+        </w:rPr>
+        <w:t xml:space="preserve">) was used for </w:t>
+      </w:r>
+      <w:proofErr w:type="spellStart"/>
+      <w:r>
+        <w:rPr>
+          <w:rFonts w:ascii="Century Gothic" w:hAnsi="Century Gothic"/>
+        </w:rPr>
+        <w:t>spelling</w:t>
+      </w:r>
+      <w:r>
+        <w:rPr>
+          <w:rFonts w:ascii="Century Gothic" w:hAnsi="Century Gothic"/>
+        </w:rPr>
+        <w:t>C</w:t>
+      </w:r>
+      <w:proofErr w:type="spellEnd"/>
+      <w:r>
+        <w:rPr>
+          <w:rFonts w:ascii="Century Gothic" w:hAnsi="Century Gothic"/>
+        </w:rPr>
+        <w:t xml:space="preserve"> the Web of Trust (WOT) Application</w:t>
       </w:r>
       <w:r>
         <w:rPr>
@@ -233,11 +285,19 @@
         </w:rPr>
         <w:t xml:space="preserve"> </w:t>
       </w:r>
-      <w:r>
-        <w:rPr>
-          <w:rFonts w:ascii="Century Gothic" w:hAnsi="Century Gothic"/>
-        </w:rPr>
-        <w:t>SciKit library for the MLP classifier</w:t>
+      <w:proofErr w:type="spellStart"/>
+      <w:r>
+        <w:rPr>
+          <w:rFonts w:ascii="Century Gothic" w:hAnsi="Century Gothic"/>
+        </w:rPr>
+        <w:t>SciKit</w:t>
+      </w:r>
+      <w:proofErr w:type="spellEnd"/>
+      <w:r>
+        <w:rPr>
+          <w:rFonts w:ascii="Century Gothic" w:hAnsi="Century Gothic"/>
+        </w:rPr>
+        <w:t xml:space="preserve"> library for the MLP classifier</w:t>
       </w:r>
       <w:r>
         <w:rPr>
@@ -317,6 +377,604 @@
           <w:rFonts w:ascii="Century Gothic" w:hAnsi="Century Gothic"/>
         </w:rPr>
         <w:t>Compound dataset results a higher accuracy.</w:t>
+      </w:r>
+    </w:p>
+    <w:p>
+      <w:pPr>
+        <w:bidi w:val="0"/>
+        <w:rPr>
+          <w:rFonts w:ascii="Century Gothic" w:hAnsi="Century Gothic"/>
+        </w:rPr>
+      </w:pPr>
+      <w:r>
+        <w:rPr>
+          <w:rFonts w:ascii="Century Gothic" w:hAnsi="Century Gothic"/>
+        </w:rPr>
+        <w:br w:type="page"/>
+      </w:r>
+    </w:p>
+    <w:p>
+      <w:pPr>
+        <w:pStyle w:val="ListParagraph"/>
+        <w:bidi w:val="0"/>
+        <w:ind w:left="360"/>
+        <w:jc w:val="center"/>
+        <w:rPr>
+          <w:rFonts w:ascii="Century Gothic" w:hAnsi="Century Gothic"/>
+          <w:b/>
+          <w:bCs/>
+        </w:rPr>
+      </w:pPr>
+      <w:r>
+        <w:rPr>
+          <w:rFonts w:ascii="Century Gothic" w:hAnsi="Century Gothic"/>
+          <w:b/>
+          <w:bCs/>
+        </w:rPr>
+        <w:lastRenderedPageBreak/>
+        <w:t>Detection of Social Engineering Attacks Through</w:t>
+      </w:r>
+      <w:r>
+        <w:rPr>
+          <w:rFonts w:ascii="Century Gothic" w:hAnsi="Century Gothic"/>
+          <w:b/>
+          <w:bCs/>
+        </w:rPr>
+        <w:t xml:space="preserve"> </w:t>
+      </w:r>
+      <w:r>
+        <w:rPr>
+          <w:rFonts w:ascii="Century Gothic" w:hAnsi="Century Gothic"/>
+          <w:b/>
+          <w:bCs/>
+        </w:rPr>
+        <w:t>Natural Language Processing of Conversations</w:t>
+      </w:r>
+    </w:p>
+    <w:p>
+      <w:pPr>
+        <w:pStyle w:val="ListParagraph"/>
+        <w:bidi w:val="0"/>
+        <w:ind w:left="360"/>
+        <w:rPr>
+          <w:rFonts w:ascii="Century Gothic" w:hAnsi="Century Gothic"/>
+        </w:rPr>
+      </w:pPr>
+      <w:r>
+        <w:rPr>
+          <w:rFonts w:ascii="Century Gothic" w:hAnsi="Century Gothic"/>
+        </w:rPr>
+        <w:t>2016</w:t>
+      </w:r>
+    </w:p>
+    <w:p>
+      <w:pPr>
+        <w:pStyle w:val="ListParagraph"/>
+        <w:bidi w:val="0"/>
+        <w:ind w:left="360"/>
+        <w:rPr>
+          <w:rFonts w:ascii="Century Gothic" w:hAnsi="Century Gothic"/>
+        </w:rPr>
+      </w:pPr>
+    </w:p>
+    <w:p>
+      <w:pPr>
+        <w:pStyle w:val="ListParagraph"/>
+        <w:numPr>
+          <w:ilvl w:val="0"/>
+          <w:numId w:val="1"/>
+        </w:numPr>
+        <w:bidi w:val="0"/>
+        <w:rPr>
+          <w:rFonts w:ascii="Century Gothic" w:hAnsi="Century Gothic" w:cstheme="minorHAnsi"/>
+          <w:sz w:val="32"/>
+          <w:szCs w:val="32"/>
+          <w:lang w:bidi="ar-EG"/>
+        </w:rPr>
+      </w:pPr>
+      <w:r>
+        <w:rPr>
+          <w:rFonts w:ascii="Century Gothic" w:hAnsi="Century Gothic" w:cstheme="minorHAnsi"/>
+          <w:sz w:val="32"/>
+          <w:szCs w:val="32"/>
+          <w:lang w:bidi="ar-EG"/>
+        </w:rPr>
+        <w:t>Hobbs Algorithm</w:t>
+      </w:r>
+    </w:p>
+    <w:p>
+      <w:pPr>
+        <w:pStyle w:val="ListParagraph"/>
+        <w:numPr>
+          <w:ilvl w:val="0"/>
+          <w:numId w:val="1"/>
+        </w:numPr>
+        <w:bidi w:val="0"/>
+        <w:rPr>
+          <w:rFonts w:ascii="Century Gothic" w:hAnsi="Century Gothic" w:cstheme="minorHAnsi"/>
+          <w:sz w:val="32"/>
+          <w:szCs w:val="32"/>
+          <w:lang w:bidi="ar-EG"/>
+        </w:rPr>
+      </w:pPr>
+      <w:r>
+        <w:rPr>
+          <w:rFonts w:ascii="Century Gothic" w:hAnsi="Century Gothic" w:cstheme="minorHAnsi"/>
+          <w:sz w:val="32"/>
+          <w:szCs w:val="32"/>
+          <w:lang w:bidi="ar-EG"/>
+        </w:rPr>
+        <w:t>P</w:t>
+      </w:r>
+      <w:r>
+        <w:rPr>
+          <w:rFonts w:ascii="Century Gothic" w:hAnsi="Century Gothic" w:cstheme="minorHAnsi"/>
+          <w:sz w:val="32"/>
+          <w:szCs w:val="32"/>
+          <w:lang w:bidi="ar-EG"/>
+        </w:rPr>
+        <w:t>recision100%</w:t>
+      </w:r>
+      <w:r>
+        <w:rPr>
+          <w:rFonts w:ascii="Century Gothic" w:hAnsi="Century Gothic" w:cstheme="minorHAnsi"/>
+          <w:sz w:val="32"/>
+          <w:szCs w:val="32"/>
+          <w:lang w:bidi="ar-EG"/>
+        </w:rPr>
+        <w:t xml:space="preserve">, </w:t>
+      </w:r>
+      <w:r>
+        <w:rPr>
+          <w:rFonts w:ascii="Century Gothic" w:hAnsi="Century Gothic" w:cstheme="minorHAnsi"/>
+          <w:sz w:val="32"/>
+          <w:szCs w:val="32"/>
+          <w:lang w:bidi="ar-EG"/>
+        </w:rPr>
+        <w:t>recall 60%</w:t>
+      </w:r>
+    </w:p>
+    <w:p>
+      <w:pPr>
+        <w:pStyle w:val="ListParagraph"/>
+        <w:numPr>
+          <w:ilvl w:val="0"/>
+          <w:numId w:val="1"/>
+        </w:numPr>
+        <w:bidi w:val="0"/>
+        <w:rPr>
+          <w:rFonts w:ascii="Century Gothic" w:hAnsi="Century Gothic" w:cstheme="minorHAnsi"/>
+          <w:sz w:val="32"/>
+          <w:szCs w:val="32"/>
+          <w:lang w:bidi="ar-EG"/>
+        </w:rPr>
+      </w:pPr>
+      <w:r>
+        <w:rPr>
+          <w:rFonts w:ascii="Century Gothic" w:hAnsi="Century Gothic" w:cstheme="minorHAnsi"/>
+          <w:sz w:val="32"/>
+          <w:szCs w:val="32"/>
+          <w:lang w:bidi="ar-EG"/>
+        </w:rPr>
+        <w:t xml:space="preserve">Dataset </w:t>
+      </w:r>
+      <w:r>
+        <w:rPr>
+          <w:rFonts w:ascii="Century Gothic" w:hAnsi="Century Gothic" w:cstheme="minorHAnsi"/>
+          <w:sz w:val="24"/>
+          <w:szCs w:val="24"/>
+          <w:lang w:bidi="ar-EG"/>
+        </w:rPr>
+        <w:t>“</w:t>
+      </w:r>
+      <w:r>
+        <w:rPr>
+          <w:rFonts w:ascii="Century Gothic" w:hAnsi="Century Gothic" w:cstheme="minorHAnsi"/>
+          <w:sz w:val="24"/>
+          <w:szCs w:val="24"/>
+          <w:lang w:bidi="ar-EG"/>
+        </w:rPr>
+        <w:t>2013 Data Breach Investigations Report</w:t>
+      </w:r>
+      <w:r>
+        <w:rPr>
+          <w:rFonts w:ascii="Century Gothic" w:hAnsi="Century Gothic" w:cstheme="minorHAnsi"/>
+          <w:sz w:val="24"/>
+          <w:szCs w:val="24"/>
+          <w:lang w:bidi="ar-EG"/>
+        </w:rPr>
+        <w:t>” (not publicly available)</w:t>
+      </w:r>
+    </w:p>
+    <w:p>
+      <w:pPr>
+        <w:pStyle w:val="ListParagraph"/>
+        <w:bidi w:val="0"/>
+        <w:ind w:left="360"/>
+        <w:rPr>
+          <w:rFonts w:ascii="Century Gothic" w:hAnsi="Century Gothic" w:cstheme="minorHAnsi"/>
+          <w:sz w:val="24"/>
+          <w:szCs w:val="24"/>
+          <w:lang w:bidi="ar-EG"/>
+        </w:rPr>
+      </w:pPr>
+      <w:r>
+        <w:rPr>
+          <w:rFonts w:ascii="Century Gothic" w:hAnsi="Century Gothic" w:cstheme="minorHAnsi"/>
+          <w:sz w:val="32"/>
+          <w:szCs w:val="32"/>
+          <w:lang w:bidi="ar-EG"/>
+        </w:rPr>
+        <w:t xml:space="preserve">Dataset </w:t>
+      </w:r>
+      <w:r>
+        <w:rPr>
+          <w:rFonts w:ascii="Century Gothic" w:hAnsi="Century Gothic" w:cstheme="minorHAnsi"/>
+          <w:sz w:val="24"/>
+          <w:szCs w:val="24"/>
+          <w:lang w:bidi="ar-EG"/>
+        </w:rPr>
+        <w:t>“</w:t>
+      </w:r>
+      <w:r>
+        <w:rPr>
+          <w:rFonts w:ascii="Century Gothic" w:hAnsi="Century Gothic" w:cstheme="minorHAnsi"/>
+          <w:sz w:val="24"/>
+          <w:szCs w:val="24"/>
+          <w:lang w:bidi="ar-EG"/>
+        </w:rPr>
+        <w:t>conversations from the U.S</w:t>
+      </w:r>
+      <w:r>
+        <w:rPr>
+          <w:rFonts w:ascii="Century Gothic" w:hAnsi="Century Gothic" w:cs="Calibri"/>
+          <w:sz w:val="24"/>
+          <w:szCs w:val="24"/>
+          <w:rtl/>
+          <w:lang w:bidi="ar-EG"/>
+        </w:rPr>
+        <w:t>.</w:t>
+      </w:r>
+      <w:r>
+        <w:rPr>
+          <w:rFonts w:ascii="Century Gothic" w:hAnsi="Century Gothic" w:cs="Calibri"/>
+          <w:sz w:val="24"/>
+          <w:szCs w:val="24"/>
+          <w:lang w:bidi="ar-EG"/>
+        </w:rPr>
+        <w:t xml:space="preserve"> </w:t>
+      </w:r>
+      <w:r>
+        <w:rPr>
+          <w:rFonts w:ascii="Century Gothic" w:hAnsi="Century Gothic" w:cstheme="minorHAnsi"/>
+          <w:sz w:val="24"/>
+          <w:szCs w:val="24"/>
+          <w:lang w:bidi="ar-EG"/>
+        </w:rPr>
+        <w:t>Supreme Court Oral Arguments</w:t>
+      </w:r>
+      <w:r>
+        <w:rPr>
+          <w:rFonts w:ascii="Century Gothic" w:hAnsi="Century Gothic" w:cstheme="minorHAnsi"/>
+          <w:sz w:val="24"/>
+          <w:szCs w:val="24"/>
+          <w:lang w:bidi="ar-EG"/>
+        </w:rPr>
+        <w:t>” (available for purchase only)</w:t>
+      </w:r>
+    </w:p>
+    <w:p>
+      <w:pPr>
+        <w:pStyle w:val="ListParagraph"/>
+        <w:bidi w:val="0"/>
+        <w:ind w:left="360"/>
+        <w:rPr>
+          <w:rFonts w:ascii="Century Gothic" w:hAnsi="Century Gothic" w:cstheme="minorHAnsi"/>
+          <w:sz w:val="24"/>
+          <w:szCs w:val="24"/>
+          <w:lang w:bidi="ar-EG"/>
+        </w:rPr>
+      </w:pPr>
+      <w:r>
+        <w:rPr>
+          <w:rFonts w:ascii="Century Gothic" w:hAnsi="Century Gothic" w:cstheme="minorHAnsi"/>
+          <w:sz w:val="32"/>
+          <w:szCs w:val="32"/>
+          <w:lang w:bidi="ar-EG"/>
+        </w:rPr>
+        <w:t>Dataset</w:t>
+      </w:r>
+      <w:r>
+        <w:rPr>
+          <w:rFonts w:ascii="Century Gothic" w:hAnsi="Century Gothic" w:cstheme="minorHAnsi"/>
+          <w:sz w:val="24"/>
+          <w:szCs w:val="24"/>
+          <w:lang w:bidi="ar-EG"/>
+        </w:rPr>
+        <w:t xml:space="preserve"> “</w:t>
+      </w:r>
+      <w:r>
+        <w:rPr>
+          <w:rFonts w:ascii="Century Gothic" w:hAnsi="Century Gothic" w:cstheme="minorHAnsi"/>
+          <w:sz w:val="24"/>
+          <w:szCs w:val="24"/>
+          <w:lang w:bidi="ar-EG"/>
+        </w:rPr>
+        <w:t xml:space="preserve">The </w:t>
+      </w:r>
+      <w:proofErr w:type="spellStart"/>
+      <w:r>
+        <w:rPr>
+          <w:rFonts w:ascii="Century Gothic" w:hAnsi="Century Gothic" w:cstheme="minorHAnsi"/>
+          <w:sz w:val="24"/>
+          <w:szCs w:val="24"/>
+          <w:lang w:bidi="ar-EG"/>
+        </w:rPr>
+        <w:t>penn</w:t>
+      </w:r>
+      <w:proofErr w:type="spellEnd"/>
+      <w:r>
+        <w:rPr>
+          <w:rFonts w:ascii="Century Gothic" w:hAnsi="Century Gothic" w:cstheme="minorHAnsi"/>
+          <w:sz w:val="24"/>
+          <w:szCs w:val="24"/>
+          <w:lang w:bidi="ar-EG"/>
+        </w:rPr>
+        <w:t xml:space="preserve"> treebank</w:t>
+      </w:r>
+      <w:r>
+        <w:rPr>
+          <w:rFonts w:ascii="Century Gothic" w:hAnsi="Century Gothic" w:cstheme="minorHAnsi"/>
+          <w:sz w:val="24"/>
+          <w:szCs w:val="24"/>
+          <w:lang w:bidi="ar-EG"/>
+        </w:rPr>
+        <w:t>” for conversation language</w:t>
+      </w:r>
+      <w:r>
+        <w:rPr>
+          <w:rFonts w:ascii="Century Gothic" w:hAnsi="Century Gothic" w:cstheme="minorHAnsi"/>
+          <w:sz w:val="24"/>
+          <w:szCs w:val="24"/>
+          <w:lang w:bidi="ar-EG"/>
+        </w:rPr>
+        <w:t xml:space="preserve"> </w:t>
+      </w:r>
+      <w:r>
+        <w:rPr>
+          <w:rFonts w:ascii="Century Gothic" w:hAnsi="Century Gothic" w:cstheme="minorHAnsi"/>
+          <w:sz w:val="24"/>
+          <w:szCs w:val="24"/>
+          <w:lang w:bidi="ar-EG"/>
+        </w:rPr>
+        <w:t>parsing</w:t>
+      </w:r>
+      <w:r>
+        <w:rPr>
+          <w:rFonts w:ascii="Century Gothic" w:hAnsi="Century Gothic" w:cstheme="minorHAnsi"/>
+          <w:sz w:val="24"/>
+          <w:szCs w:val="24"/>
+          <w:lang w:bidi="ar-EG"/>
+        </w:rPr>
+        <w:t>.</w:t>
+      </w:r>
+    </w:p>
+    <w:p>
+      <w:pPr>
+        <w:pStyle w:val="ListParagraph"/>
+        <w:bidi w:val="0"/>
+        <w:ind w:left="360"/>
+        <w:rPr>
+          <w:rFonts w:ascii="Century Gothic" w:hAnsi="Century Gothic" w:cstheme="minorHAnsi"/>
+          <w:sz w:val="32"/>
+          <w:szCs w:val="32"/>
+          <w:lang w:bidi="ar-EG"/>
+        </w:rPr>
+      </w:pPr>
+    </w:p>
+    <w:p>
+      <w:pPr>
+        <w:pStyle w:val="ListParagraph"/>
+        <w:bidi w:val="0"/>
+        <w:ind w:left="360" w:firstLine="360"/>
+        <w:rPr>
+          <w:rFonts w:ascii="Century Gothic" w:hAnsi="Century Gothic"/>
+        </w:rPr>
+      </w:pPr>
+      <w:r>
+        <w:rPr>
+          <w:rFonts w:ascii="Century Gothic" w:hAnsi="Century Gothic"/>
+        </w:rPr>
+        <w:t>U</w:t>
+      </w:r>
+      <w:r>
+        <w:rPr>
+          <w:rFonts w:ascii="Century Gothic" w:hAnsi="Century Gothic"/>
+        </w:rPr>
+        <w:t>ses natural language processing techniques to</w:t>
+      </w:r>
+    </w:p>
+    <w:p>
+      <w:pPr>
+        <w:pStyle w:val="ListParagraph"/>
+        <w:bidi w:val="0"/>
+        <w:ind w:left="360"/>
+        <w:rPr>
+          <w:rFonts w:ascii="Century Gothic" w:hAnsi="Century Gothic"/>
+        </w:rPr>
+      </w:pPr>
+      <w:r>
+        <w:rPr>
+          <w:rFonts w:ascii="Century Gothic" w:hAnsi="Century Gothic"/>
+        </w:rPr>
+        <w:t>detect questions and commands</w:t>
+      </w:r>
+      <w:r>
+        <w:rPr>
+          <w:rFonts w:ascii="Century Gothic" w:hAnsi="Century Gothic"/>
+        </w:rPr>
+        <w:t>.</w:t>
+      </w:r>
+    </w:p>
+    <w:p>
+      <w:pPr>
+        <w:pStyle w:val="ListParagraph"/>
+        <w:bidi w:val="0"/>
+        <w:ind w:left="360" w:firstLine="360"/>
+        <w:rPr>
+          <w:rFonts w:ascii="Century Gothic" w:hAnsi="Century Gothic"/>
+        </w:rPr>
+      </w:pPr>
+      <w:r>
+        <w:rPr>
+          <w:rFonts w:ascii="Century Gothic" w:hAnsi="Century Gothic"/>
+        </w:rPr>
+        <w:t>Each extracted topic is compared against a topic</w:t>
+      </w:r>
+      <w:r>
+        <w:rPr>
+          <w:rFonts w:ascii="Century Gothic" w:hAnsi="Century Gothic"/>
+        </w:rPr>
+        <w:t xml:space="preserve"> b</w:t>
+      </w:r>
+      <w:r>
+        <w:rPr>
+          <w:rFonts w:ascii="Century Gothic" w:hAnsi="Century Gothic"/>
+        </w:rPr>
+        <w:t>lacklist</w:t>
+      </w:r>
+      <w:r>
+        <w:rPr>
+          <w:rFonts w:ascii="Century Gothic" w:hAnsi="Century Gothic"/>
+        </w:rPr>
+        <w:t xml:space="preserve"> </w:t>
+      </w:r>
+      <w:r>
+        <w:rPr>
+          <w:rFonts w:ascii="Century Gothic" w:hAnsi="Century Gothic"/>
+        </w:rPr>
+        <w:t>to determine if the question or command is malicious.</w:t>
+      </w:r>
+    </w:p>
+    <w:p>
+      <w:pPr>
+        <w:pStyle w:val="ListParagraph"/>
+        <w:bidi w:val="0"/>
+        <w:ind w:left="360" w:firstLine="360"/>
+        <w:rPr>
+          <w:rFonts w:ascii="Century Gothic" w:hAnsi="Century Gothic"/>
+        </w:rPr>
+      </w:pPr>
+    </w:p>
+    <w:p>
+      <w:pPr>
+        <w:bidi w:val="0"/>
+        <w:rPr>
+          <w:rFonts w:ascii="Century Gothic" w:hAnsi="Century Gothic"/>
+        </w:rPr>
+      </w:pPr>
+      <w:r>
+        <w:rPr>
+          <w:rFonts w:ascii="Century Gothic" w:hAnsi="Century Gothic"/>
+        </w:rPr>
+        <w:t>Steps:</w:t>
+      </w:r>
+    </w:p>
+    <w:p>
+      <w:pPr>
+        <w:pStyle w:val="ListParagraph"/>
+        <w:numPr>
+          <w:ilvl w:val="0"/>
+          <w:numId w:val="2"/>
+        </w:numPr>
+        <w:bidi w:val="0"/>
+        <w:rPr>
+          <w:lang w:bidi="ar-EG"/>
+        </w:rPr>
+      </w:pPr>
+      <w:r>
+        <w:rPr>
+          <w:lang w:bidi="ar-EG"/>
+        </w:rPr>
+        <w:t>Question/Command</w:t>
+      </w:r>
+      <w:r>
+        <w:rPr>
+          <w:lang w:bidi="ar-EG"/>
+        </w:rPr>
+        <w:t xml:space="preserve"> </w:t>
+      </w:r>
+      <w:r>
+        <w:rPr>
+          <w:lang w:bidi="ar-EG"/>
+        </w:rPr>
+        <w:t>Detection</w:t>
+      </w:r>
+    </w:p>
+    <w:p>
+      <w:pPr>
+        <w:pStyle w:val="ListParagraph"/>
+        <w:numPr>
+          <w:ilvl w:val="0"/>
+          <w:numId w:val="2"/>
+        </w:numPr>
+        <w:bidi w:val="0"/>
+        <w:rPr>
+          <w:lang w:bidi="ar-EG"/>
+        </w:rPr>
+      </w:pPr>
+      <w:r>
+        <w:rPr>
+          <w:lang w:bidi="ar-EG"/>
+        </w:rPr>
+        <w:t>Topic Extraction</w:t>
+      </w:r>
+    </w:p>
+    <w:p>
+      <w:pPr>
+        <w:bidi w:val="0"/>
+        <w:ind w:left="360"/>
+        <w:rPr>
+          <w:rFonts w:ascii="Century Gothic" w:hAnsi="Century Gothic"/>
+        </w:rPr>
+      </w:pPr>
+      <w:r>
+        <w:rPr>
+          <w:rFonts w:ascii="Century Gothic" w:hAnsi="Century Gothic"/>
+        </w:rPr>
+        <w:t>U</w:t>
+      </w:r>
+      <w:r>
+        <w:rPr>
+          <w:rFonts w:ascii="Century Gothic" w:hAnsi="Century Gothic"/>
+        </w:rPr>
+        <w:t xml:space="preserve">se the </w:t>
+      </w:r>
+      <w:proofErr w:type="spellStart"/>
+      <w:r>
+        <w:rPr>
+          <w:rFonts w:ascii="Century Gothic" w:hAnsi="Century Gothic"/>
+        </w:rPr>
+        <w:t>Tregex</w:t>
+      </w:r>
+      <w:proofErr w:type="spellEnd"/>
+      <w:r>
+        <w:rPr>
+          <w:rFonts w:ascii="Century Gothic" w:hAnsi="Century Gothic"/>
+        </w:rPr>
+        <w:t xml:space="preserve"> tool to match</w:t>
+      </w:r>
+      <w:r>
+        <w:rPr>
+          <w:rFonts w:ascii="Century Gothic" w:hAnsi="Century Gothic"/>
+        </w:rPr>
+        <w:t xml:space="preserve"> </w:t>
+      </w:r>
+      <w:r>
+        <w:rPr>
+          <w:rFonts w:ascii="Century Gothic" w:hAnsi="Century Gothic"/>
+        </w:rPr>
+        <w:t>patterns in parse trees.</w:t>
       </w:r>
     </w:p>
     <w:sectPr>
@@ -332,6 +990,118 @@
 <file path=word/numbering.xml><?xml version="1.0" encoding="utf-8"?>
 <w:numbering xmlns:wpc="http://schemas.microsoft.com/office/word/2010/wordprocessingCanvas" xmlns:cx="http://schemas.microsoft.com/office/drawing/2014/chartex" xmlns:cx1="http://schemas.microsoft.com/office/drawing/2015/9/8/chartex" xmlns:cx2="http://schemas.microsoft.com/office/drawing/2015/10/21/chartex" xmlns:cx3="http://schemas.microsoft.com/office/drawing/2016/5/9/chartex" xmlns:cx4="http://schemas.microsoft.com/office/drawing/2016/5/10/chartex" xmlns:cx5="http://schemas.microsoft.com/office/drawing/2016/5/11/chartex" xmlns:cx6="http://schemas.microsoft.com/office/drawing/2016/5/12/chartex" xmlns:cx7="http://schemas.microsoft.com/office/drawing/2016/5/13/chartex" xmlns:cx8="http://schemas.microsoft.com/office/drawing/2016/5/14/chartex" xmlns:mc="http://schemas.openxmlformats.org/markup-compatibility/2006" xmlns:aink="http://schemas.microsoft.com/office/drawing/2016/ink" xmlns:am3d="http://schemas.microsoft.com/office/drawing/2017/model3d" xmlns:o="urn:schemas-microsoft-com:office:office" xmlns:r="http://schemas.openxmlformats.org/officeDocument/2006/relationships" xmlns:m="http://schemas.openxmlformats.org/officeDocument/2006/math" xmlns:v="urn:schemas-microsoft-com:vml" xmlns:wp14="http://schemas.microsoft.com/office/word/2010/wordprocessingDrawing" xmlns:wp="http://schemas.openxmlformats.org/drawingml/2006/wordprocessingDrawing" xmlns:w10="urn:schemas-microsoft-com:office:word" xmlns:w="http://schemas.openxmlformats.org/wordprocessingml/2006/main" xmlns:w14="http://schemas.microsoft.com/office/word/2010/wordml" xmlns:w15="http://schemas.microsoft.com/office/word/2012/wordml" xmlns:w16cex="http://schemas.microsoft.com/office/word/2018/wordml/cex" xmlns:w16cid="http://schemas.microsoft.com/office/word/2016/wordml/cid" xmlns:w16="http://schemas.microsoft.com/office/word/2018/wordml" xmlns:w16se="http://schemas.microsoft.com/office/word/2015/wordml/symex" xmlns:wpg="http://schemas.microsoft.com/office/word/2010/wordprocessingGroup" xmlns:wpi="http://schemas.microsoft.com/office/word/2010/wordprocessingInk" xmlns:wne="http://schemas.microsoft.com/office/word/2006/wordml" xmlns:wps="http://schemas.microsoft.com/office/word/2010/wordprocessingShape" mc:Ignorable="w14 w15 w16se w16cid w16 w16cex wp14">
   <w:abstractNum w:abstractNumId="0" w15:restartNumberingAfterBreak="0">
+    <w:nsid w:val="1F941ECD"/>
+    <w:multiLevelType w:val="hybridMultilevel"/>
+    <w:tmpl w:val="9E387848"/>
+    <w:lvl w:ilvl="0" w:tplc="65D2A20E">
+      <w:numFmt w:val="bullet"/>
+      <w:lvlText w:val="-"/>
+      <w:lvlJc w:val="left"/>
+      <w:pPr>
+        <w:ind w:left="720" w:hanging="360"/>
+      </w:pPr>
+      <w:rPr>
+        <w:rFonts w:ascii="Calibri" w:eastAsiaTheme="minorHAnsi" w:hAnsi="Calibri" w:cs="Calibri" w:hint="default"/>
+      </w:rPr>
+    </w:lvl>
+    <w:lvl w:ilvl="1" w:tplc="04090003" w:tentative="1">
+      <w:start w:val="1"/>
+      <w:numFmt w:val="bullet"/>
+      <w:lvlText w:val="o"/>
+      <w:lvlJc w:val="left"/>
+      <w:pPr>
+        <w:ind w:left="1440" w:hanging="360"/>
+      </w:pPr>
+      <w:rPr>
+        <w:rFonts w:ascii="Courier New" w:hAnsi="Courier New" w:cs="Courier New" w:hint="default"/>
+      </w:rPr>
+    </w:lvl>
+    <w:lvl w:ilvl="2" w:tplc="04090005" w:tentative="1">
+      <w:start w:val="1"/>
+      <w:numFmt w:val="bullet"/>
+      <w:lvlText w:val=""/>
+      <w:lvlJc w:val="left"/>
+      <w:pPr>
+        <w:ind w:left="2160" w:hanging="360"/>
+      </w:pPr>
+      <w:rPr>
+        <w:rFonts w:ascii="Wingdings" w:hAnsi="Wingdings" w:hint="default"/>
+      </w:rPr>
+    </w:lvl>
+    <w:lvl w:ilvl="3" w:tplc="04090001" w:tentative="1">
+      <w:start w:val="1"/>
+      <w:numFmt w:val="bullet"/>
+      <w:lvlText w:val=""/>
+      <w:lvlJc w:val="left"/>
+      <w:pPr>
+        <w:ind w:left="2880" w:hanging="360"/>
+      </w:pPr>
+      <w:rPr>
+        <w:rFonts w:ascii="Symbol" w:hAnsi="Symbol" w:hint="default"/>
+      </w:rPr>
+    </w:lvl>
+    <w:lvl w:ilvl="4" w:tplc="04090003" w:tentative="1">
+      <w:start w:val="1"/>
+      <w:numFmt w:val="bullet"/>
+      <w:lvlText w:val="o"/>
+      <w:lvlJc w:val="left"/>
+      <w:pPr>
+        <w:ind w:left="3600" w:hanging="360"/>
+      </w:pPr>
+      <w:rPr>
+        <w:rFonts w:ascii="Courier New" w:hAnsi="Courier New" w:cs="Courier New" w:hint="default"/>
+      </w:rPr>
+    </w:lvl>
+    <w:lvl w:ilvl="5" w:tplc="04090005" w:tentative="1">
+      <w:start w:val="1"/>
+      <w:numFmt w:val="bullet"/>
+      <w:lvlText w:val=""/>
+      <w:lvlJc w:val="left"/>
+      <w:pPr>
+        <w:ind w:left="4320" w:hanging="360"/>
+      </w:pPr>
+      <w:rPr>
+        <w:rFonts w:ascii="Wingdings" w:hAnsi="Wingdings" w:hint="default"/>
+      </w:rPr>
+    </w:lvl>
+    <w:lvl w:ilvl="6" w:tplc="04090001" w:tentative="1">
+      <w:start w:val="1"/>
+      <w:numFmt w:val="bullet"/>
+      <w:lvlText w:val=""/>
+      <w:lvlJc w:val="left"/>
+      <w:pPr>
+        <w:ind w:left="5040" w:hanging="360"/>
+      </w:pPr>
+      <w:rPr>
+        <w:rFonts w:ascii="Symbol" w:hAnsi="Symbol" w:hint="default"/>
+      </w:rPr>
+    </w:lvl>
+    <w:lvl w:ilvl="7" w:tplc="04090003" w:tentative="1">
+      <w:start w:val="1"/>
+      <w:numFmt w:val="bullet"/>
+      <w:lvlText w:val="o"/>
+      <w:lvlJc w:val="left"/>
+      <w:pPr>
+        <w:ind w:left="5760" w:hanging="360"/>
+      </w:pPr>
+      <w:rPr>
+        <w:rFonts w:ascii="Courier New" w:hAnsi="Courier New" w:cs="Courier New" w:hint="default"/>
+      </w:rPr>
+    </w:lvl>
+    <w:lvl w:ilvl="8" w:tplc="04090005" w:tentative="1">
+      <w:start w:val="1"/>
+      <w:numFmt w:val="bullet"/>
+      <w:lvlText w:val=""/>
+      <w:lvlJc w:val="left"/>
+      <w:pPr>
+        <w:ind w:left="6480" w:hanging="360"/>
+      </w:pPr>
+      <w:rPr>
+        <w:rFonts w:ascii="Wingdings" w:hAnsi="Wingdings" w:hint="default"/>
+      </w:rPr>
+    </w:lvl>
+  </w:abstractNum>
+  <w:abstractNum w:abstractNumId="1" w15:restartNumberingAfterBreak="0">
     <w:nsid w:val="5D79302E"/>
     <w:multiLevelType w:val="hybridMultilevel"/>
     <w:tmpl w:val="E878F636"/>
@@ -347,7 +1117,7 @@
         <w:rFonts w:ascii="Symbol" w:eastAsiaTheme="minorHAnsi" w:hAnsi="Symbol" w:cstheme="minorBidi" w:hint="default"/>
       </w:rPr>
     </w:lvl>
-    <w:lvl w:ilvl="1" w:tplc="04090003" w:tentative="1">
+    <w:lvl w:ilvl="1" w:tplc="04090003">
       <w:start w:val="1"/>
       <w:numFmt w:val="bullet"/>
       <w:lvlText w:val="o"/>
@@ -445,6 +1215,9 @@
     </w:lvl>
   </w:abstractNum>
   <w:num w:numId="1">
+    <w:abstractNumId w:val="1"/>
+  </w:num>
+  <w:num w:numId="2">
     <w:abstractNumId w:val="0"/>
   </w:num>
 </w:numbering>

</xml_diff>

<commit_message>
Add a new small review for another paper in SE
</commit_message>
<xml_diff>
--- a/presentation/social engineering/Shady_new.docx
+++ b/presentation/social engineering/Shady_new.docx
@@ -891,7 +891,22 @@
         <w:rPr>
           <w:rFonts w:ascii="Century Gothic" w:hAnsi="Century Gothic"/>
         </w:rPr>
-        <w:t>Information gathered might include explicitly</w:t>
+        <w:t>Information gathered might include explicitly secure information such as a credit card number or seemingly innocuous information which can support a larger attack, such as the name of a coworker.</w:t>
+      </w:r>
+    </w:p>
+    <w:p>
+      <w:pPr>
+        <w:bidi w:val="0"/>
+        <w:ind w:firstLine="360"/>
+        <w:rPr>
+          <w:rFonts w:ascii="Century Gothic" w:hAnsi="Century Gothic" w:cs="Arial"/>
+        </w:rPr>
+      </w:pPr>
+      <w:r>
+        <w:rPr>
+          <w:rFonts w:ascii="Century Gothic" w:hAnsi="Century Gothic"/>
+        </w:rPr>
+        <w:t>In order for the attacker to achieve his goal, the attacker must perform one of</w:t>
       </w:r>
       <w:r>
         <w:rPr>
@@ -903,76 +918,7 @@
         <w:rPr>
           <w:rFonts w:ascii="Century Gothic" w:hAnsi="Century Gothic"/>
         </w:rPr>
-        <w:t>secure information such as a credit card number</w:t>
-      </w:r>
-      <w:r>
-        <w:rPr>
-          <w:rFonts w:ascii="Century Gothic" w:hAnsi="Century Gothic"/>
-        </w:rPr>
-        <w:t xml:space="preserve"> </w:t>
-      </w:r>
-      <w:r>
-        <w:rPr>
-          <w:rFonts w:ascii="Century Gothic" w:hAnsi="Century Gothic"/>
-        </w:rPr>
-        <w:t>or seemingly innocuous information which can support</w:t>
-      </w:r>
-      <w:r>
-        <w:rPr>
-          <w:rFonts w:ascii="Century Gothic" w:hAnsi="Century Gothic"/>
-        </w:rPr>
-        <w:t xml:space="preserve"> </w:t>
-      </w:r>
-      <w:r>
-        <w:rPr>
-          <w:rFonts w:ascii="Century Gothic" w:hAnsi="Century Gothic"/>
-        </w:rPr>
-        <w:t>a larger attack, such as the name of a coworker.</w:t>
-      </w:r>
-    </w:p>
-    <w:p>
-      <w:pPr>
-        <w:bidi w:val="0"/>
-        <w:ind w:firstLine="360"/>
-        <w:rPr>
-          <w:rFonts w:ascii="Century Gothic" w:hAnsi="Century Gothic" w:cs="Arial"/>
-        </w:rPr>
-      </w:pPr>
-      <w:r>
-        <w:rPr>
-          <w:rFonts w:ascii="Century Gothic" w:hAnsi="Century Gothic"/>
-        </w:rPr>
-        <w:t>In order for the attacker to achieve his goal, the</w:t>
-      </w:r>
-      <w:r>
-        <w:rPr>
-          <w:rFonts w:ascii="Century Gothic" w:hAnsi="Century Gothic"/>
-        </w:rPr>
-        <w:t xml:space="preserve"> </w:t>
-      </w:r>
-      <w:r>
-        <w:rPr>
-          <w:rFonts w:ascii="Century Gothic" w:hAnsi="Century Gothic"/>
-        </w:rPr>
-        <w:t>attacker must perform one of</w:t>
-      </w:r>
-      <w:r>
-        <w:rPr>
-          <w:rFonts w:ascii="Century Gothic" w:hAnsi="Century Gothic"/>
-        </w:rPr>
-        <w:t xml:space="preserve"> </w:t>
-      </w:r>
-      <w:r>
-        <w:rPr>
-          <w:rFonts w:ascii="Century Gothic" w:hAnsi="Century Gothic"/>
-        </w:rPr>
-        <w:t>the following detectable</w:t>
-      </w:r>
-      <w:r>
-        <w:rPr>
-          <w:rFonts w:ascii="Century Gothic" w:hAnsi="Century Gothic"/>
-        </w:rPr>
-        <w:t xml:space="preserve"> actions</w:t>
+        <w:t>the following detectable actions</w:t>
       </w:r>
       <w:r>
         <w:rPr>
@@ -1192,23 +1138,7 @@
           <w:i/>
           <w:iCs/>
         </w:rPr>
-        <w:t>Please reset the router” would be</w:t>
-      </w:r>
-      <w:r>
-        <w:rPr>
-          <w:rFonts w:ascii="Century Gothic" w:hAnsi="Century Gothic" w:cs="Arial"/>
-          <w:i/>
-          <w:iCs/>
-        </w:rPr>
-        <w:t xml:space="preserve"> </w:t>
-      </w:r>
-      <w:r>
-        <w:rPr>
-          <w:rFonts w:ascii="Century Gothic" w:hAnsi="Century Gothic" w:cs="Arial"/>
-          <w:i/>
-          <w:iCs/>
-        </w:rPr>
-        <w:t>summarized by the verb-object pair (reset, router).</w:t>
+        <w:t>Please reset the router” would be summarized by the verb-object pair (reset, router).</w:t>
       </w:r>
     </w:p>
     <w:p>
@@ -1255,14 +1185,6 @@
         <w:gridCol w:w="1769"/>
       </w:tblGrid>
       <w:tr>
-        <w:tblPrEx>
-          <w:tblCellMar>
-            <w:top w:w="0" w:type="dxa"/>
-            <w:left w:w="0" w:type="dxa"/>
-            <w:bottom w:w="0" w:type="dxa"/>
-            <w:right w:w="0" w:type="dxa"/>
-          </w:tblCellMar>
-        </w:tblPrEx>
         <w:trPr>
           <w:trHeight w:val="212"/>
         </w:trPr>
@@ -1355,14 +1277,6 @@
         </w:tc>
       </w:tr>
       <w:tr>
-        <w:tblPrEx>
-          <w:tblCellMar>
-            <w:top w:w="0" w:type="dxa"/>
-            <w:left w:w="0" w:type="dxa"/>
-            <w:bottom w:w="0" w:type="dxa"/>
-            <w:right w:w="0" w:type="dxa"/>
-          </w:tblCellMar>
-        </w:tblPrEx>
         <w:trPr>
           <w:trHeight w:val="597"/>
         </w:trPr>
@@ -1470,14 +1384,6 @@
         </w:tc>
       </w:tr>
       <w:tr>
-        <w:tblPrEx>
-          <w:tblCellMar>
-            <w:top w:w="0" w:type="dxa"/>
-            <w:left w:w="0" w:type="dxa"/>
-            <w:bottom w:w="0" w:type="dxa"/>
-            <w:right w:w="0" w:type="dxa"/>
-          </w:tblCellMar>
-        </w:tblPrEx>
         <w:trPr>
           <w:trHeight w:val="201"/>
         </w:trPr>
@@ -1585,14 +1491,6 @@
         </w:tc>
       </w:tr>
       <w:tr>
-        <w:tblPrEx>
-          <w:tblCellMar>
-            <w:top w:w="0" w:type="dxa"/>
-            <w:left w:w="0" w:type="dxa"/>
-            <w:bottom w:w="0" w:type="dxa"/>
-            <w:right w:w="0" w:type="dxa"/>
-          </w:tblCellMar>
-        </w:tblPrEx>
         <w:trPr>
           <w:trHeight w:val="201"/>
         </w:trPr>
@@ -1700,14 +1598,6 @@
         </w:tc>
       </w:tr>
       <w:tr>
-        <w:tblPrEx>
-          <w:tblCellMar>
-            <w:top w:w="0" w:type="dxa"/>
-            <w:left w:w="0" w:type="dxa"/>
-            <w:bottom w:w="0" w:type="dxa"/>
-            <w:right w:w="0" w:type="dxa"/>
-          </w:tblCellMar>
-        </w:tblPrEx>
         <w:trPr>
           <w:trHeight w:val="245"/>
         </w:trPr>
@@ -1815,14 +1705,6 @@
         </w:tc>
       </w:tr>
       <w:tr>
-        <w:tblPrEx>
-          <w:tblCellMar>
-            <w:top w:w="0" w:type="dxa"/>
-            <w:left w:w="0" w:type="dxa"/>
-            <w:bottom w:w="0" w:type="dxa"/>
-            <w:right w:w="0" w:type="dxa"/>
-          </w:tblCellMar>
-        </w:tblPrEx>
         <w:trPr>
           <w:trHeight w:val="212"/>
         </w:trPr>
@@ -2102,109 +1984,7 @@
         <w:rPr>
           <w:rFonts w:ascii="Century Gothic" w:hAnsi="Century Gothic" w:cs="Arial"/>
         </w:rPr>
-        <w:t>F</w:t>
-      </w:r>
-      <w:r>
-        <w:rPr>
-          <w:rFonts w:ascii="Century Gothic" w:hAnsi="Century Gothic" w:cs="Arial"/>
-        </w:rPr>
-        <w:t>orm questions</w:t>
-      </w:r>
-      <w:r>
-        <w:rPr>
-          <w:rFonts w:ascii="Century Gothic" w:hAnsi="Century Gothic" w:cs="Arial"/>
-        </w:rPr>
-        <w:t xml:space="preserve"> </w:t>
-      </w:r>
-      <w:r>
-        <w:rPr>
-          <w:rFonts w:ascii="Century Gothic" w:hAnsi="Century Gothic" w:cs="Arial"/>
-        </w:rPr>
-        <w:t xml:space="preserve">are the items in a </w:t>
-      </w:r>
-      <w:r>
-        <w:rPr>
-          <w:rFonts w:ascii="Century Gothic" w:hAnsi="Century Gothic" w:cs="Arial"/>
-        </w:rPr>
-        <w:t>questionnaire</w:t>
-      </w:r>
-      <w:r>
-        <w:rPr>
-          <w:rFonts w:ascii="Century Gothic" w:hAnsi="Century Gothic" w:cs="Arial"/>
-        </w:rPr>
-        <w:t xml:space="preserve"> where each</w:t>
-      </w:r>
-      <w:r>
-        <w:rPr>
-          <w:rFonts w:ascii="Century Gothic" w:hAnsi="Century Gothic" w:cs="Arial"/>
-        </w:rPr>
-        <w:t xml:space="preserve"> </w:t>
-      </w:r>
-      <w:r>
-        <w:rPr>
-          <w:rFonts w:ascii="Century Gothic" w:hAnsi="Century Gothic" w:cs="Arial"/>
-        </w:rPr>
-        <w:t>individual item is</w:t>
-      </w:r>
-      <w:r>
-        <w:rPr>
-          <w:rFonts w:ascii="Century Gothic" w:hAnsi="Century Gothic" w:cs="Arial"/>
-        </w:rPr>
-        <w:t xml:space="preserve"> </w:t>
-      </w:r>
-      <w:r>
-        <w:rPr>
-          <w:rFonts w:ascii="Century Gothic" w:hAnsi="Century Gothic" w:cs="Arial"/>
-        </w:rPr>
-        <w:t>not a question, but the context tells</w:t>
-      </w:r>
-      <w:r>
-        <w:rPr>
-          <w:rFonts w:ascii="Century Gothic" w:hAnsi="Century Gothic" w:cs="Arial"/>
-        </w:rPr>
-        <w:t xml:space="preserve"> </w:t>
-      </w:r>
-      <w:r>
-        <w:rPr>
-          <w:rFonts w:ascii="Century Gothic" w:hAnsi="Century Gothic" w:cs="Arial"/>
-        </w:rPr>
-        <w:t xml:space="preserve">the listener that the </w:t>
-      </w:r>
-      <w:r>
-        <w:rPr>
-          <w:rFonts w:ascii="Century Gothic" w:hAnsi="Century Gothic" w:cs="Arial"/>
-        </w:rPr>
-        <w:t>item should</w:t>
-      </w:r>
-      <w:r>
-        <w:rPr>
-          <w:rFonts w:ascii="Century Gothic" w:hAnsi="Century Gothic" w:cs="Arial"/>
-        </w:rPr>
-        <w:t xml:space="preserve"> be treated as a question</w:t>
-      </w:r>
-      <w:r>
-        <w:rPr>
-          <w:rFonts w:ascii="Century Gothic" w:hAnsi="Century Gothic" w:cs="Arial"/>
-        </w:rPr>
-        <w:t xml:space="preserve"> </w:t>
-      </w:r>
-      <w:r>
-        <w:rPr>
-          <w:rFonts w:ascii="Century Gothic" w:hAnsi="Century Gothic" w:cs="Arial"/>
-        </w:rPr>
-        <w:t>and an appropriate answer</w:t>
-      </w:r>
-      <w:r>
-        <w:rPr>
-          <w:rFonts w:ascii="Century Gothic" w:hAnsi="Century Gothic" w:cs="Arial"/>
-        </w:rPr>
-        <w:t xml:space="preserve"> </w:t>
-      </w:r>
-      <w:r>
-        <w:rPr>
-          <w:rFonts w:ascii="Century Gothic" w:hAnsi="Century Gothic" w:cs="Arial"/>
-        </w:rPr>
-        <w:t>is expected.</w:t>
+        <w:t>Form questions are the items in a questionnaire where each individual item is not a question, but the context tells the listener that the item should be treated as a question and an appropriate answer is expected.</w:t>
       </w:r>
     </w:p>
     <w:p>
@@ -2324,6 +2104,175 @@
           <w:rFonts w:ascii="Century Gothic" w:hAnsi="Century Gothic" w:cs="Arial"/>
         </w:rPr>
         <w:t xml:space="preserve"> for question analysis.</w:t>
+      </w:r>
+    </w:p>
+    <w:p>
+      <w:pPr>
+        <w:bidi w:val="0"/>
+        <w:rPr>
+          <w:rFonts w:ascii="Century Gothic" w:hAnsi="Century Gothic" w:cs="Arial"/>
+        </w:rPr>
+      </w:pPr>
+      <w:r>
+        <w:rPr>
+          <w:rFonts w:ascii="Century Gothic" w:hAnsi="Century Gothic" w:cs="Arial"/>
+        </w:rPr>
+        <w:br w:type="page"/>
+      </w:r>
+    </w:p>
+    <w:p>
+      <w:pPr>
+        <w:autoSpaceDE w:val="0"/>
+        <w:autoSpaceDN w:val="0"/>
+        <w:bidi w:val="0"/>
+        <w:adjustRightInd w:val="0"/>
+        <w:spacing w:after="0" w:line="240" w:lineRule="auto"/>
+        <w:jc w:val="center"/>
+        <w:rPr>
+          <w:rFonts w:ascii="Century Gothic" w:hAnsi="Century Gothic"/>
+          <w:b/>
+          <w:bCs/>
+        </w:rPr>
+      </w:pPr>
+      <w:r>
+        <w:rPr>
+          <w:rFonts w:ascii="Century Gothic" w:hAnsi="Century Gothic"/>
+          <w:b/>
+          <w:bCs/>
+        </w:rPr>
+        <w:lastRenderedPageBreak/>
+        <w:t>AN AUTOMATED SYSTEM FOR DETECTION OF SOCIAL ENGINEERING PHISHING</w:t>
+      </w:r>
+      <w:r>
+        <w:rPr>
+          <w:rFonts w:ascii="Century Gothic" w:hAnsi="Century Gothic"/>
+          <w:b/>
+          <w:bCs/>
+        </w:rPr>
+        <w:t xml:space="preserve"> </w:t>
+      </w:r>
+      <w:r>
+        <w:rPr>
+          <w:rFonts w:ascii="Century Gothic" w:hAnsi="Century Gothic"/>
+          <w:b/>
+          <w:bCs/>
+        </w:rPr>
+        <w:t>ATTACKS USING MACHINE LEARNING</w:t>
+      </w:r>
+    </w:p>
+    <w:p>
+      <w:pPr>
+        <w:bidi w:val="0"/>
+        <w:rPr>
+          <w:rFonts w:ascii="Century Gothic" w:hAnsi="Century Gothic"/>
+        </w:rPr>
+      </w:pPr>
+      <w:r>
+        <w:rPr>
+          <w:rFonts w:ascii="Century Gothic" w:hAnsi="Century Gothic"/>
+        </w:rPr>
+        <w:t>July 2020</w:t>
+      </w:r>
+    </w:p>
+    <w:p>
+      <w:pPr>
+        <w:bidi w:val="0"/>
+        <w:rPr>
+          <w:rFonts w:ascii="Century Gothic" w:hAnsi="Century Gothic"/>
+        </w:rPr>
+      </w:pPr>
+    </w:p>
+    <w:p>
+      <w:pPr>
+        <w:bidi w:val="0"/>
+        <w:rPr>
+          <w:rFonts w:ascii="Century Gothic" w:hAnsi="Century Gothic"/>
+        </w:rPr>
+      </w:pPr>
+      <w:r>
+        <w:rPr>
+          <w:rFonts w:ascii="Century Gothic" w:hAnsi="Century Gothic" w:cstheme="minorHAnsi"/>
+          <w:b/>
+          <w:bCs/>
+          <w:sz w:val="24"/>
+          <w:szCs w:val="24"/>
+          <w:lang w:bidi="ar-EG"/>
+        </w:rPr>
+        <w:t>Dataset:</w:t>
+      </w:r>
+      <w:r>
+        <w:rPr>
+          <w:rFonts w:ascii="Century Gothic" w:hAnsi="Century Gothic"/>
+          <w:b/>
+          <w:bCs/>
+          <w:sz w:val="18"/>
+          <w:szCs w:val="18"/>
+        </w:rPr>
+        <w:t xml:space="preserve"> </w:t>
+      </w:r>
+      <w:r>
+        <w:rPr>
+          <w:rFonts w:ascii="Century Gothic" w:hAnsi="Century Gothic"/>
+        </w:rPr>
+        <w:t>extracted from Github and PhishTank.</w:t>
+      </w:r>
+    </w:p>
+    <w:p>
+      <w:pPr>
+        <w:bidi w:val="0"/>
+        <w:rPr>
+          <w:rFonts w:ascii="Century Gothic" w:hAnsi="Century Gothic"/>
+        </w:rPr>
+      </w:pPr>
+      <w:r>
+        <w:rPr>
+          <w:rFonts w:ascii="Century Gothic" w:hAnsi="Century Gothic"/>
+        </w:rPr>
+        <w:t xml:space="preserve">classification of phishing and legitimate URL with 96% </w:t>
+      </w:r>
+      <w:r>
+        <w:rPr>
+          <w:rFonts w:ascii="Century Gothic" w:hAnsi="Century Gothic"/>
+          <w:b/>
+          <w:bCs/>
+        </w:rPr>
+        <w:t>accuracy</w:t>
+      </w:r>
+      <w:r>
+        <w:rPr>
+          <w:rFonts w:ascii="Century Gothic" w:hAnsi="Century Gothic"/>
+        </w:rPr>
+        <w:t>.</w:t>
+      </w:r>
+    </w:p>
+    <w:p>
+      <w:pPr>
+        <w:bidi w:val="0"/>
+        <w:ind w:firstLine="720"/>
+        <w:rPr>
+          <w:rFonts w:ascii="Century Gothic" w:hAnsi="Century Gothic"/>
+        </w:rPr>
+      </w:pPr>
+    </w:p>
+    <w:p>
+      <w:pPr>
+        <w:bidi w:val="0"/>
+        <w:ind w:firstLine="720"/>
+        <w:rPr>
+          <w:rFonts w:ascii="Century Gothic" w:hAnsi="Century Gothic"/>
+        </w:rPr>
+      </w:pPr>
+      <w:r>
+        <w:rPr>
+          <w:rFonts w:ascii="Century Gothic" w:hAnsi="Century Gothic"/>
+        </w:rPr>
+        <w:t>U</w:t>
+      </w:r>
+      <w:r>
+        <w:rPr>
+          <w:rFonts w:ascii="Century Gothic" w:hAnsi="Century Gothic"/>
+        </w:rPr>
+        <w:t>sing Logistic Regression to classify the URLs.</w:t>
       </w:r>
     </w:p>
     <w:sectPr>
@@ -3144,6 +3093,7 @@
   <w:style w:type="character" w:default="1" w:styleId="DefaultParagraphFont">
     <w:name w:val="Default Paragraph Font"/>
     <w:uiPriority w:val="1"/>
+    <w:semiHidden/>
     <w:unhideWhenUsed/>
   </w:style>
   <w:style w:type="table" w:default="1" w:styleId="TableNormal">

</xml_diff>

<commit_message>
Add my update to SE-papers review
</commit_message>
<xml_diff>
--- a/presentation/social engineering/Shady_new.docx
+++ b/presentation/social engineering/Shady_new.docx
@@ -15,6 +15,7 @@
           <w:lang w:bidi="ar-EG"/>
         </w:rPr>
       </w:pPr>
+      <w:proofErr w:type="spellStart"/>
       <w:r>
         <w:rPr>
           <w:rFonts w:ascii="Century Gothic" w:hAnsi="Century Gothic" w:cstheme="minorHAnsi"/>
@@ -24,7 +25,19 @@
           <w:szCs w:val="24"/>
           <w:lang w:bidi="ar-EG"/>
         </w:rPr>
-        <w:t>SEADer: A Social Engineering Attack Detection method based on Natural Language Processing and Artificial Neural Networks</w:t>
+        <w:t>SEADer</w:t>
+      </w:r>
+      <w:proofErr w:type="spellEnd"/>
+      <w:r>
+        <w:rPr>
+          <w:rFonts w:ascii="Century Gothic" w:hAnsi="Century Gothic" w:cstheme="minorHAnsi"/>
+          <w:b/>
+          <w:bCs/>
+          <w:sz w:val="24"/>
+          <w:szCs w:val="24"/>
+          <w:lang w:bidi="ar-EG"/>
+        </w:rPr>
+        <w:t>: A Social Engineering Attack Detection method based on Natural Language Processing and Artificial Neural Networks</w:t>
       </w:r>
     </w:p>
     <w:p>
@@ -192,7 +205,21 @@
         <w:rPr>
           <w:rFonts w:ascii="Century Gothic" w:hAnsi="Century Gothic"/>
         </w:rPr>
-        <w:t>The SymSpellpy library</w:t>
+        <w:t xml:space="preserve">The </w:t>
+      </w:r>
+      <w:proofErr w:type="spellStart"/>
+      <w:r>
+        <w:rPr>
+          <w:rFonts w:ascii="Century Gothic" w:hAnsi="Century Gothic"/>
+        </w:rPr>
+        <w:t>SymSpellpy</w:t>
+      </w:r>
+      <w:proofErr w:type="spellEnd"/>
+      <w:r>
+        <w:rPr>
+          <w:rFonts w:ascii="Century Gothic" w:hAnsi="Century Gothic"/>
+        </w:rPr>
+        <w:t xml:space="preserve"> library</w:t>
       </w:r>
       <w:r>
         <w:rPr>
@@ -204,7 +231,28 @@
         <w:rPr>
           <w:rFonts w:ascii="Century Gothic" w:hAnsi="Century Gothic"/>
         </w:rPr>
-        <w:t>(a Python port of SymSpell) was used for spelling</w:t>
+        <w:t xml:space="preserve">(a Python port of </w:t>
+      </w:r>
+      <w:proofErr w:type="spellStart"/>
+      <w:r>
+        <w:rPr>
+          <w:rFonts w:ascii="Century Gothic" w:hAnsi="Century Gothic"/>
+        </w:rPr>
+        <w:t>SymSpell</w:t>
+      </w:r>
+      <w:proofErr w:type="spellEnd"/>
+      <w:r>
+        <w:rPr>
+          <w:rFonts w:ascii="Century Gothic" w:hAnsi="Century Gothic"/>
+        </w:rPr>
+        <w:t xml:space="preserve">) was used for </w:t>
+      </w:r>
+      <w:proofErr w:type="spellStart"/>
+      <w:r>
+        <w:rPr>
+          <w:rFonts w:ascii="Century Gothic" w:hAnsi="Century Gothic"/>
+        </w:rPr>
+        <w:t>spelling</w:t>
       </w:r>
       <w:r>
         <w:rPr>
@@ -212,6 +260,7 @@
         </w:rPr>
         <w:t>C</w:t>
       </w:r>
+      <w:proofErr w:type="spellEnd"/>
       <w:r>
         <w:rPr>
           <w:rFonts w:ascii="Century Gothic" w:hAnsi="Century Gothic"/>
@@ -236,11 +285,19 @@
         </w:rPr>
         <w:t xml:space="preserve"> </w:t>
       </w:r>
-      <w:r>
-        <w:rPr>
-          <w:rFonts w:ascii="Century Gothic" w:hAnsi="Century Gothic"/>
-        </w:rPr>
-        <w:t>SciKit library for the MLP classifier</w:t>
+      <w:proofErr w:type="spellStart"/>
+      <w:r>
+        <w:rPr>
+          <w:rFonts w:ascii="Century Gothic" w:hAnsi="Century Gothic"/>
+        </w:rPr>
+        <w:t>SciKit</w:t>
+      </w:r>
+      <w:proofErr w:type="spellEnd"/>
+      <w:r>
+        <w:rPr>
+          <w:rFonts w:ascii="Century Gothic" w:hAnsi="Century Gothic"/>
+        </w:rPr>
+        <w:t xml:space="preserve"> library for the MLP classifier</w:t>
       </w:r>
       <w:r>
         <w:rPr>
@@ -564,7 +621,27 @@
           <w:szCs w:val="24"/>
           <w:lang w:bidi="ar-EG"/>
         </w:rPr>
-        <w:t>The penn treebank</w:t>
+        <w:t xml:space="preserve">The </w:t>
+      </w:r>
+      <w:proofErr w:type="spellStart"/>
+      <w:r>
+        <w:rPr>
+          <w:rFonts w:ascii="Century Gothic" w:hAnsi="Century Gothic" w:cstheme="minorHAnsi"/>
+          <w:sz w:val="24"/>
+          <w:szCs w:val="24"/>
+          <w:lang w:bidi="ar-EG"/>
+        </w:rPr>
+        <w:t>penn</w:t>
+      </w:r>
+      <w:proofErr w:type="spellEnd"/>
+      <w:r>
+        <w:rPr>
+          <w:rFonts w:ascii="Century Gothic" w:hAnsi="Century Gothic" w:cstheme="minorHAnsi"/>
+          <w:sz w:val="24"/>
+          <w:szCs w:val="24"/>
+          <w:lang w:bidi="ar-EG"/>
+        </w:rPr>
+        <w:t xml:space="preserve"> treebank</w:t>
       </w:r>
       <w:r>
         <w:rPr>
@@ -741,7 +818,21 @@
         <w:rPr>
           <w:rFonts w:ascii="Century Gothic" w:hAnsi="Century Gothic"/>
         </w:rPr>
-        <w:t>Use the Tregex tool to match patterns in parse trees.</w:t>
+        <w:t xml:space="preserve">Use the </w:t>
+      </w:r>
+      <w:proofErr w:type="spellStart"/>
+      <w:r>
+        <w:rPr>
+          <w:rFonts w:ascii="Century Gothic" w:hAnsi="Century Gothic"/>
+        </w:rPr>
+        <w:t>Tregex</w:t>
+      </w:r>
+      <w:proofErr w:type="spellEnd"/>
+      <w:r>
+        <w:rPr>
+          <w:rFonts w:ascii="Century Gothic" w:hAnsi="Century Gothic"/>
+        </w:rPr>
+        <w:t xml:space="preserve"> tool to match patterns in parse trees.</w:t>
       </w:r>
     </w:p>
     <w:p>
@@ -779,7 +870,43 @@
           <w:bCs/>
         </w:rPr>
         <w:lastRenderedPageBreak/>
-        <w:t>Catch me, Yes we can! - Pwning Social</w:t>
+        <w:t xml:space="preserve">Catch me, </w:t>
+      </w:r>
+      <w:proofErr w:type="gramStart"/>
+      <w:r>
+        <w:rPr>
+          <w:rFonts w:ascii="Century Gothic" w:hAnsi="Century Gothic"/>
+          <w:b/>
+          <w:bCs/>
+        </w:rPr>
+        <w:t>Yes</w:t>
+      </w:r>
+      <w:proofErr w:type="gramEnd"/>
+      <w:r>
+        <w:rPr>
+          <w:rFonts w:ascii="Century Gothic" w:hAnsi="Century Gothic"/>
+          <w:b/>
+          <w:bCs/>
+        </w:rPr>
+        <w:t xml:space="preserve"> we can! - </w:t>
+      </w:r>
+      <w:proofErr w:type="spellStart"/>
+      <w:r>
+        <w:rPr>
+          <w:rFonts w:ascii="Century Gothic" w:hAnsi="Century Gothic"/>
+          <w:b/>
+          <w:bCs/>
+        </w:rPr>
+        <w:t>Pwning</w:t>
+      </w:r>
+      <w:proofErr w:type="spellEnd"/>
+      <w:r>
+        <w:rPr>
+          <w:rFonts w:ascii="Century Gothic" w:hAnsi="Century Gothic"/>
+          <w:b/>
+          <w:bCs/>
+        </w:rPr>
+        <w:t xml:space="preserve"> Social</w:t>
       </w:r>
       <w:r>
         <w:rPr>
@@ -902,11 +1029,19 @@
           <w:rFonts w:ascii="Century Gothic" w:hAnsi="Century Gothic" w:cs="Arial"/>
         </w:rPr>
       </w:pPr>
-      <w:r>
-        <w:rPr>
-          <w:rFonts w:ascii="Century Gothic" w:hAnsi="Century Gothic"/>
-        </w:rPr>
-        <w:t>In order for the attacker to achieve his goal, the attacker must perform one of</w:t>
+      <w:proofErr w:type="gramStart"/>
+      <w:r>
+        <w:rPr>
+          <w:rFonts w:ascii="Century Gothic" w:hAnsi="Century Gothic"/>
+        </w:rPr>
+        <w:t>In order for</w:t>
+      </w:r>
+      <w:proofErr w:type="gramEnd"/>
+      <w:r>
+        <w:rPr>
+          <w:rFonts w:ascii="Century Gothic" w:hAnsi="Century Gothic"/>
+        </w:rPr>
+        <w:t xml:space="preserve"> the attacker to achieve his goal, the attacker must perform one of</w:t>
       </w:r>
       <w:r>
         <w:rPr>
@@ -1305,12 +1440,14 @@
                 <w:rFonts w:ascii="Century Gothic" w:hAnsi="Century Gothic" w:cs="Arial"/>
               </w:rPr>
             </w:pPr>
+            <w:proofErr w:type="spellStart"/>
             <w:r>
               <w:rPr>
                 <w:rFonts w:ascii="Century Gothic" w:hAnsi="Century Gothic" w:cs="Arial"/>
               </w:rPr>
               <w:t>Scamdex</w:t>
             </w:r>
+            <w:proofErr w:type="spellEnd"/>
           </w:p>
         </w:tc>
         <w:tc>
@@ -1412,12 +1549,14 @@
                 <w:rFonts w:ascii="Century Gothic" w:hAnsi="Century Gothic" w:cs="Arial"/>
               </w:rPr>
             </w:pPr>
+            <w:proofErr w:type="spellStart"/>
             <w:r>
               <w:rPr>
                 <w:rFonts w:ascii="Century Gothic" w:hAnsi="Century Gothic" w:cs="Arial"/>
               </w:rPr>
               <w:t>Scamwarners</w:t>
             </w:r>
+            <w:proofErr w:type="spellEnd"/>
           </w:p>
         </w:tc>
         <w:tc>
@@ -1519,12 +1658,14 @@
                 <w:rFonts w:ascii="Century Gothic" w:hAnsi="Century Gothic" w:cs="Arial"/>
               </w:rPr>
             </w:pPr>
+            <w:proofErr w:type="spellStart"/>
             <w:r>
               <w:rPr>
                 <w:rFonts w:ascii="Century Gothic" w:hAnsi="Century Gothic" w:cs="Arial"/>
               </w:rPr>
               <w:t>Scamalot</w:t>
             </w:r>
+            <w:proofErr w:type="spellEnd"/>
           </w:p>
         </w:tc>
         <w:tc>
@@ -1626,12 +1767,14 @@
                 <w:rFonts w:ascii="Century Gothic" w:hAnsi="Century Gothic" w:cs="Arial"/>
               </w:rPr>
             </w:pPr>
+            <w:proofErr w:type="spellStart"/>
             <w:r>
               <w:rPr>
                 <w:rFonts w:ascii="Century Gothic" w:hAnsi="Century Gothic" w:cs="Arial"/>
               </w:rPr>
               <w:t>Antifraudintl</w:t>
             </w:r>
+            <w:proofErr w:type="spellEnd"/>
           </w:p>
         </w:tc>
         <w:tc>
@@ -1897,7 +2040,21 @@
         <w:rPr>
           <w:rFonts w:ascii="Century Gothic" w:hAnsi="Century Gothic"/>
         </w:rPr>
-        <w:t xml:space="preserve"> kaggle (1.43 GB)</w:t>
+        <w:t xml:space="preserve"> </w:t>
+      </w:r>
+      <w:proofErr w:type="spellStart"/>
+      <w:r>
+        <w:rPr>
+          <w:rFonts w:ascii="Century Gothic" w:hAnsi="Century Gothic"/>
+        </w:rPr>
+        <w:t>kaggle</w:t>
+      </w:r>
+      <w:proofErr w:type="spellEnd"/>
+      <w:r>
+        <w:rPr>
+          <w:rFonts w:ascii="Century Gothic" w:hAnsi="Century Gothic"/>
+        </w:rPr>
+        <w:t xml:space="preserve"> (1.43 GB)</w:t>
       </w:r>
     </w:p>
     <w:p>
@@ -2141,23 +2298,7 @@
           <w:bCs/>
         </w:rPr>
         <w:lastRenderedPageBreak/>
-        <w:t>AN AUTOMATED SYSTEM FOR DETECTION OF SOCIAL ENGINEERING PHISHING</w:t>
-      </w:r>
-      <w:r>
-        <w:rPr>
-          <w:rFonts w:ascii="Century Gothic" w:hAnsi="Century Gothic"/>
-          <w:b/>
-          <w:bCs/>
-        </w:rPr>
-        <w:t xml:space="preserve"> </w:t>
-      </w:r>
-      <w:r>
-        <w:rPr>
-          <w:rFonts w:ascii="Century Gothic" w:hAnsi="Century Gothic"/>
-          <w:b/>
-          <w:bCs/>
-        </w:rPr>
-        <w:t>ATTACKS USING MACHINE LEARNING</w:t>
+        <w:t>AN AUTOMATED SYSTEM FOR DETECTION OF SOCIAL ENGINEERING PHISHING ATTACKS USING MACHINE LEARNING</w:t>
       </w:r>
     </w:p>
     <w:p>
@@ -2214,7 +2355,35 @@
         <w:rPr>
           <w:rFonts w:ascii="Century Gothic" w:hAnsi="Century Gothic"/>
         </w:rPr>
-        <w:t>extracted from Github and PhishTank.</w:t>
+        <w:t xml:space="preserve">extracted from </w:t>
+      </w:r>
+      <w:proofErr w:type="spellStart"/>
+      <w:r>
+        <w:rPr>
+          <w:rFonts w:ascii="Century Gothic" w:hAnsi="Century Gothic"/>
+        </w:rPr>
+        <w:t>Github</w:t>
+      </w:r>
+      <w:proofErr w:type="spellEnd"/>
+      <w:r>
+        <w:rPr>
+          <w:rFonts w:ascii="Century Gothic" w:hAnsi="Century Gothic"/>
+        </w:rPr>
+        <w:t xml:space="preserve"> and </w:t>
+      </w:r>
+      <w:proofErr w:type="spellStart"/>
+      <w:r>
+        <w:rPr>
+          <w:rFonts w:ascii="Century Gothic" w:hAnsi="Century Gothic"/>
+        </w:rPr>
+        <w:t>PhishTank</w:t>
+      </w:r>
+      <w:proofErr w:type="spellEnd"/>
+      <w:r>
+        <w:rPr>
+          <w:rFonts w:ascii="Century Gothic" w:hAnsi="Century Gothic"/>
+        </w:rPr>
+        <w:t>.</w:t>
       </w:r>
     </w:p>
     <w:p>
@@ -2273,6 +2442,550 @@
           <w:rFonts w:ascii="Century Gothic" w:hAnsi="Century Gothic"/>
         </w:rPr>
         <w:t>sing Logistic Regression to classify the URLs.</w:t>
+      </w:r>
+    </w:p>
+    <w:p>
+      <w:pPr>
+        <w:bidi w:val="0"/>
+        <w:rPr>
+          <w:rFonts w:ascii="Century Gothic" w:hAnsi="Century Gothic"/>
+        </w:rPr>
+      </w:pPr>
+      <w:r>
+        <w:rPr>
+          <w:rFonts w:ascii="Century Gothic" w:hAnsi="Century Gothic"/>
+        </w:rPr>
+        <w:br w:type="page"/>
+      </w:r>
+    </w:p>
+    <w:p>
+      <w:pPr>
+        <w:autoSpaceDE w:val="0"/>
+        <w:autoSpaceDN w:val="0"/>
+        <w:bidi w:val="0"/>
+        <w:adjustRightInd w:val="0"/>
+        <w:spacing w:after="0" w:line="240" w:lineRule="auto"/>
+        <w:jc w:val="center"/>
+        <w:rPr>
+          <w:rFonts w:ascii="Century Gothic" w:hAnsi="Century Gothic"/>
+          <w:b/>
+          <w:bCs/>
+        </w:rPr>
+      </w:pPr>
+      <w:r>
+        <w:rPr>
+          <w:rFonts w:ascii="Century Gothic" w:hAnsi="Century Gothic"/>
+          <w:b/>
+          <w:bCs/>
+        </w:rPr>
+        <w:lastRenderedPageBreak/>
+        <w:t>An Analysis of Various Social Engineering Attack in Social</w:t>
+      </w:r>
+      <w:r>
+        <w:rPr>
+          <w:rFonts w:ascii="Century Gothic" w:hAnsi="Century Gothic"/>
+          <w:b/>
+          <w:bCs/>
+        </w:rPr>
+        <w:t xml:space="preserve"> </w:t>
+      </w:r>
+      <w:r>
+        <w:rPr>
+          <w:rFonts w:ascii="Century Gothic" w:hAnsi="Century Gothic"/>
+          <w:b/>
+          <w:bCs/>
+        </w:rPr>
+        <w:t>Network using Machine Learning Algorithm</w:t>
+      </w:r>
+    </w:p>
+    <w:p>
+      <w:pPr>
+        <w:bidi w:val="0"/>
+        <w:rPr>
+          <w:rFonts w:ascii="Century Gothic" w:hAnsi="Century Gothic"/>
+        </w:rPr>
+      </w:pPr>
+      <w:r>
+        <w:rPr>
+          <w:rFonts w:ascii="Century Gothic" w:hAnsi="Century Gothic"/>
+        </w:rPr>
+        <w:t>October 2020</w:t>
+      </w:r>
+    </w:p>
+    <w:p>
+      <w:pPr>
+        <w:bidi w:val="0"/>
+        <w:rPr>
+          <w:rFonts w:ascii="Century Gothic" w:hAnsi="Century Gothic"/>
+        </w:rPr>
+      </w:pPr>
+    </w:p>
+    <w:p>
+      <w:pPr>
+        <w:autoSpaceDE w:val="0"/>
+        <w:autoSpaceDN w:val="0"/>
+        <w:bidi w:val="0"/>
+        <w:adjustRightInd w:val="0"/>
+        <w:spacing w:after="0" w:line="240" w:lineRule="auto"/>
+        <w:rPr>
+          <w:rFonts w:ascii="Century Gothic" w:hAnsi="Century Gothic"/>
+        </w:rPr>
+      </w:pPr>
+      <w:r>
+        <w:rPr>
+          <w:rFonts w:ascii="Century Gothic" w:hAnsi="Century Gothic" w:cstheme="minorHAnsi"/>
+          <w:b/>
+          <w:bCs/>
+          <w:sz w:val="24"/>
+          <w:szCs w:val="24"/>
+          <w:lang w:bidi="ar-EG"/>
+        </w:rPr>
+        <w:t>Dataset:</w:t>
+      </w:r>
+      <w:r>
+        <w:rPr>
+          <w:rFonts w:ascii="Century Gothic" w:hAnsi="Century Gothic"/>
+        </w:rPr>
+        <w:t xml:space="preserve"> </w:t>
+      </w:r>
+      <w:r>
+        <w:rPr>
+          <w:rFonts w:ascii="Century Gothic" w:hAnsi="Century Gothic"/>
+        </w:rPr>
+        <w:t>Mendeley Data contains 48 features</w:t>
+      </w:r>
+      <w:r>
+        <w:rPr>
+          <w:rFonts w:ascii="Century Gothic" w:hAnsi="Century Gothic"/>
+        </w:rPr>
+        <w:t xml:space="preserve"> </w:t>
+      </w:r>
+      <w:r>
+        <w:rPr>
+          <w:rFonts w:ascii="Century Gothic" w:hAnsi="Century Gothic"/>
+        </w:rPr>
+        <w:t>extracted from 5000 phishing webpages and 5000</w:t>
+      </w:r>
+      <w:r>
+        <w:rPr>
+          <w:rFonts w:ascii="Century Gothic" w:hAnsi="Century Gothic"/>
+        </w:rPr>
+        <w:t xml:space="preserve"> </w:t>
+      </w:r>
+      <w:r>
+        <w:rPr>
+          <w:rFonts w:ascii="Century Gothic" w:hAnsi="Century Gothic"/>
+        </w:rPr>
+        <w:t>legitimate webpages.</w:t>
+      </w:r>
+    </w:p>
+    <w:p>
+      <w:pPr>
+        <w:autoSpaceDE w:val="0"/>
+        <w:autoSpaceDN w:val="0"/>
+        <w:bidi w:val="0"/>
+        <w:adjustRightInd w:val="0"/>
+        <w:spacing w:after="0" w:line="240" w:lineRule="auto"/>
+        <w:rPr>
+          <w:rFonts w:ascii="Century Gothic" w:hAnsi="Century Gothic"/>
+        </w:rPr>
+      </w:pPr>
+    </w:p>
+    <w:p>
+      <w:pPr>
+        <w:autoSpaceDE w:val="0"/>
+        <w:autoSpaceDN w:val="0"/>
+        <w:bidi w:val="0"/>
+        <w:adjustRightInd w:val="0"/>
+        <w:spacing w:after="0" w:line="240" w:lineRule="auto"/>
+        <w:rPr>
+          <w:rFonts w:ascii="Century Gothic" w:hAnsi="Century Gothic"/>
+        </w:rPr>
+      </w:pPr>
+    </w:p>
+    <w:tbl>
+      <w:tblPr>
+        <w:tblW w:w="0" w:type="auto"/>
+        <w:tblInd w:w="111" w:type="dxa"/>
+        <w:tblBorders>
+          <w:top w:val="single" w:sz="4" w:space="0" w:color="000000"/>
+          <w:left w:val="single" w:sz="4" w:space="0" w:color="000000"/>
+          <w:bottom w:val="single" w:sz="4" w:space="0" w:color="auto"/>
+          <w:insideH w:val="single" w:sz="4" w:space="0" w:color="000000"/>
+          <w:insideV w:val="single" w:sz="4" w:space="0" w:color="000000"/>
+        </w:tblBorders>
+        <w:tblLayout w:type="fixed"/>
+        <w:tblCellMar>
+          <w:left w:w="0" w:type="dxa"/>
+          <w:right w:w="0" w:type="dxa"/>
+        </w:tblCellMar>
+        <w:tblLook w:val="0000" w:firstRow="0" w:lastRow="0" w:firstColumn="0" w:lastColumn="0" w:noHBand="0" w:noVBand="0"/>
+      </w:tblPr>
+      <w:tblGrid>
+        <w:gridCol w:w="1324"/>
+        <w:gridCol w:w="2250"/>
+        <w:gridCol w:w="1620"/>
+        <w:gridCol w:w="1440"/>
+      </w:tblGrid>
+      <w:tr>
+        <w:tblPrEx>
+          <w:tblCellMar>
+            <w:top w:w="0" w:type="dxa"/>
+            <w:left w:w="0" w:type="dxa"/>
+            <w:bottom w:w="0" w:type="dxa"/>
+            <w:right w:w="0" w:type="dxa"/>
+          </w:tblCellMar>
+        </w:tblPrEx>
+        <w:trPr>
+          <w:trHeight w:val="413"/>
+        </w:trPr>
+        <w:tc>
+          <w:tcPr>
+            <w:tcW w:w="1324" w:type="dxa"/>
+          </w:tcPr>
+          <w:p>
+            <w:pPr>
+              <w:autoSpaceDE w:val="0"/>
+              <w:autoSpaceDN w:val="0"/>
+              <w:bidi w:val="0"/>
+              <w:adjustRightInd w:val="0"/>
+              <w:spacing w:after="0" w:line="240" w:lineRule="auto"/>
+              <w:rPr>
+                <w:rFonts w:ascii="Century Gothic" w:hAnsi="Century Gothic"/>
+              </w:rPr>
+            </w:pPr>
+            <w:r>
+              <w:rPr>
+                <w:rFonts w:ascii="Century Gothic" w:hAnsi="Century Gothic"/>
+              </w:rPr>
+              <w:t>Classifier</w:t>
+            </w:r>
+          </w:p>
+        </w:tc>
+        <w:tc>
+          <w:tcPr>
+            <w:tcW w:w="2250" w:type="dxa"/>
+          </w:tcPr>
+          <w:p>
+            <w:pPr>
+              <w:autoSpaceDE w:val="0"/>
+              <w:autoSpaceDN w:val="0"/>
+              <w:bidi w:val="0"/>
+              <w:adjustRightInd w:val="0"/>
+              <w:spacing w:after="0" w:line="240" w:lineRule="auto"/>
+              <w:rPr>
+                <w:rFonts w:ascii="Century Gothic" w:hAnsi="Century Gothic"/>
+              </w:rPr>
+            </w:pPr>
+            <w:r>
+              <w:rPr>
+                <w:rFonts w:ascii="Century Gothic" w:hAnsi="Century Gothic"/>
+              </w:rPr>
+              <w:t>Accuracy without</w:t>
+            </w:r>
+          </w:p>
+          <w:p>
+            <w:pPr>
+              <w:autoSpaceDE w:val="0"/>
+              <w:autoSpaceDN w:val="0"/>
+              <w:bidi w:val="0"/>
+              <w:adjustRightInd w:val="0"/>
+              <w:spacing w:after="0" w:line="240" w:lineRule="auto"/>
+              <w:rPr>
+                <w:rFonts w:ascii="Century Gothic" w:hAnsi="Century Gothic"/>
+              </w:rPr>
+            </w:pPr>
+            <w:r>
+              <w:rPr>
+                <w:rFonts w:ascii="Century Gothic" w:hAnsi="Century Gothic"/>
+              </w:rPr>
+              <w:t>modifying</w:t>
+            </w:r>
+          </w:p>
+        </w:tc>
+        <w:tc>
+          <w:tcPr>
+            <w:tcW w:w="1620" w:type="dxa"/>
+          </w:tcPr>
+          <w:p>
+            <w:pPr>
+              <w:autoSpaceDE w:val="0"/>
+              <w:autoSpaceDN w:val="0"/>
+              <w:bidi w:val="0"/>
+              <w:adjustRightInd w:val="0"/>
+              <w:spacing w:after="0" w:line="240" w:lineRule="auto"/>
+              <w:rPr>
+                <w:rFonts w:ascii="Century Gothic" w:hAnsi="Century Gothic"/>
+              </w:rPr>
+            </w:pPr>
+            <w:r>
+              <w:rPr>
+                <w:rFonts w:ascii="Century Gothic" w:hAnsi="Century Gothic"/>
+              </w:rPr>
+              <w:t>Accuracy with</w:t>
+            </w:r>
+          </w:p>
+          <w:p>
+            <w:pPr>
+              <w:autoSpaceDE w:val="0"/>
+              <w:autoSpaceDN w:val="0"/>
+              <w:bidi w:val="0"/>
+              <w:adjustRightInd w:val="0"/>
+              <w:spacing w:after="0" w:line="240" w:lineRule="auto"/>
+              <w:rPr>
+                <w:rFonts w:ascii="Century Gothic" w:hAnsi="Century Gothic"/>
+              </w:rPr>
+            </w:pPr>
+            <w:r>
+              <w:rPr>
+                <w:rFonts w:ascii="Century Gothic" w:hAnsi="Century Gothic"/>
+              </w:rPr>
+              <w:t>modifying</w:t>
+            </w:r>
+          </w:p>
+        </w:tc>
+        <w:tc>
+          <w:tcPr>
+            <w:tcW w:w="1440" w:type="dxa"/>
+          </w:tcPr>
+          <w:p>
+            <w:pPr>
+              <w:autoSpaceDE w:val="0"/>
+              <w:autoSpaceDN w:val="0"/>
+              <w:bidi w:val="0"/>
+              <w:adjustRightInd w:val="0"/>
+              <w:spacing w:after="0" w:line="240" w:lineRule="auto"/>
+              <w:rPr>
+                <w:rFonts w:ascii="Century Gothic" w:hAnsi="Century Gothic"/>
+              </w:rPr>
+            </w:pPr>
+            <w:r>
+              <w:rPr>
+                <w:rFonts w:ascii="Century Gothic" w:hAnsi="Century Gothic"/>
+              </w:rPr>
+              <w:t>Change %</w:t>
+            </w:r>
+          </w:p>
+        </w:tc>
+      </w:tr>
+      <w:tr>
+        <w:tblPrEx>
+          <w:tblCellMar>
+            <w:top w:w="0" w:type="dxa"/>
+            <w:left w:w="0" w:type="dxa"/>
+            <w:bottom w:w="0" w:type="dxa"/>
+            <w:right w:w="0" w:type="dxa"/>
+          </w:tblCellMar>
+        </w:tblPrEx>
+        <w:trPr>
+          <w:trHeight w:val="288"/>
+        </w:trPr>
+        <w:tc>
+          <w:tcPr>
+            <w:tcW w:w="1324" w:type="dxa"/>
+          </w:tcPr>
+          <w:p>
+            <w:pPr>
+              <w:autoSpaceDE w:val="0"/>
+              <w:autoSpaceDN w:val="0"/>
+              <w:bidi w:val="0"/>
+              <w:adjustRightInd w:val="0"/>
+              <w:spacing w:after="0" w:line="240" w:lineRule="auto"/>
+              <w:rPr>
+                <w:rFonts w:ascii="Century Gothic" w:hAnsi="Century Gothic"/>
+              </w:rPr>
+            </w:pPr>
+            <w:r>
+              <w:rPr>
+                <w:rFonts w:ascii="Century Gothic" w:hAnsi="Century Gothic"/>
+              </w:rPr>
+              <w:t>J48</w:t>
+            </w:r>
+          </w:p>
+        </w:tc>
+        <w:tc>
+          <w:tcPr>
+            <w:tcW w:w="2250" w:type="dxa"/>
+          </w:tcPr>
+          <w:p>
+            <w:pPr>
+              <w:autoSpaceDE w:val="0"/>
+              <w:autoSpaceDN w:val="0"/>
+              <w:bidi w:val="0"/>
+              <w:adjustRightInd w:val="0"/>
+              <w:spacing w:after="0" w:line="240" w:lineRule="auto"/>
+              <w:rPr>
+                <w:rFonts w:ascii="Century Gothic" w:hAnsi="Century Gothic"/>
+              </w:rPr>
+            </w:pPr>
+            <w:r>
+              <w:rPr>
+                <w:rFonts w:ascii="Century Gothic" w:hAnsi="Century Gothic"/>
+              </w:rPr>
+              <w:t>98.84%</w:t>
+            </w:r>
+          </w:p>
+        </w:tc>
+        <w:tc>
+          <w:tcPr>
+            <w:tcW w:w="1620" w:type="dxa"/>
+          </w:tcPr>
+          <w:p>
+            <w:pPr>
+              <w:autoSpaceDE w:val="0"/>
+              <w:autoSpaceDN w:val="0"/>
+              <w:bidi w:val="0"/>
+              <w:adjustRightInd w:val="0"/>
+              <w:spacing w:after="0" w:line="240" w:lineRule="auto"/>
+              <w:rPr>
+                <w:rFonts w:ascii="Century Gothic" w:hAnsi="Century Gothic"/>
+              </w:rPr>
+            </w:pPr>
+            <w:r>
+              <w:rPr>
+                <w:rFonts w:ascii="Century Gothic" w:hAnsi="Century Gothic"/>
+              </w:rPr>
+              <w:t>99.01%</w:t>
+            </w:r>
+          </w:p>
+        </w:tc>
+        <w:tc>
+          <w:tcPr>
+            <w:tcW w:w="1440" w:type="dxa"/>
+          </w:tcPr>
+          <w:p>
+            <w:pPr>
+              <w:autoSpaceDE w:val="0"/>
+              <w:autoSpaceDN w:val="0"/>
+              <w:bidi w:val="0"/>
+              <w:adjustRightInd w:val="0"/>
+              <w:spacing w:after="0" w:line="240" w:lineRule="auto"/>
+              <w:rPr>
+                <w:rFonts w:ascii="Century Gothic" w:hAnsi="Century Gothic"/>
+              </w:rPr>
+            </w:pPr>
+            <w:r>
+              <w:rPr>
+                <w:rFonts w:ascii="Century Gothic" w:hAnsi="Century Gothic"/>
+              </w:rPr>
+              <w:t>0.17%</w:t>
+            </w:r>
+          </w:p>
+        </w:tc>
+      </w:tr>
+    </w:tbl>
+    <w:p>
+      <w:pPr>
+        <w:autoSpaceDE w:val="0"/>
+        <w:autoSpaceDN w:val="0"/>
+        <w:bidi w:val="0"/>
+        <w:adjustRightInd w:val="0"/>
+        <w:spacing w:after="0" w:line="240" w:lineRule="auto"/>
+        <w:rPr>
+          <w:rFonts w:ascii="Century Gothic" w:hAnsi="Century Gothic"/>
+        </w:rPr>
+      </w:pPr>
+    </w:p>
+    <w:p>
+      <w:pPr>
+        <w:autoSpaceDE w:val="0"/>
+        <w:autoSpaceDN w:val="0"/>
+        <w:bidi w:val="0"/>
+        <w:adjustRightInd w:val="0"/>
+        <w:spacing w:after="0" w:line="240" w:lineRule="auto"/>
+        <w:rPr>
+          <w:rFonts w:ascii="Century Gothic" w:hAnsi="Century Gothic"/>
+        </w:rPr>
+      </w:pPr>
+      <w:r>
+        <w:rPr>
+          <w:rFonts w:ascii="Century Gothic" w:hAnsi="Century Gothic" w:cstheme="minorHAnsi"/>
+          <w:b/>
+          <w:bCs/>
+          <w:sz w:val="24"/>
+          <w:szCs w:val="24"/>
+          <w:lang w:bidi="ar-EG"/>
+        </w:rPr>
+        <w:t xml:space="preserve">Algorithm: </w:t>
+      </w:r>
+      <w:r>
+        <w:rPr>
+          <w:rFonts w:ascii="Century Gothic" w:hAnsi="Century Gothic"/>
+        </w:rPr>
+        <w:t>Decision tree</w:t>
+      </w:r>
+      <w:r>
+        <w:rPr>
+          <w:rFonts w:ascii="TimesNewRomanPSMT" w:eastAsia="TimesNewRomanPSMT" w:cs="TimesNewRomanPSMT"/>
+          <w:sz w:val="19"/>
+          <w:szCs w:val="19"/>
+        </w:rPr>
+        <w:t xml:space="preserve"> </w:t>
+      </w:r>
+      <w:r>
+        <w:rPr>
+          <w:rFonts w:ascii="Century Gothic" w:hAnsi="Century Gothic"/>
+        </w:rPr>
+        <w:t>J48</w:t>
+      </w:r>
+      <w:r>
+        <w:rPr>
+          <w:rFonts w:ascii="Century Gothic" w:hAnsi="Century Gothic"/>
+        </w:rPr>
+        <w:t xml:space="preserve"> (for URL attacks)</w:t>
+      </w:r>
+    </w:p>
+    <w:p>
+      <w:pPr>
+        <w:autoSpaceDE w:val="0"/>
+        <w:autoSpaceDN w:val="0"/>
+        <w:bidi w:val="0"/>
+        <w:adjustRightInd w:val="0"/>
+        <w:spacing w:after="0" w:line="240" w:lineRule="auto"/>
+        <w:rPr>
+          <w:rFonts w:ascii="Century Gothic" w:hAnsi="Century Gothic"/>
+        </w:rPr>
+      </w:pPr>
+    </w:p>
+    <w:p>
+      <w:pPr>
+        <w:pStyle w:val="ListParagraph"/>
+        <w:numPr>
+          <w:ilvl w:val="0"/>
+          <w:numId w:val="2"/>
+        </w:numPr>
+        <w:autoSpaceDE w:val="0"/>
+        <w:autoSpaceDN w:val="0"/>
+        <w:bidi w:val="0"/>
+        <w:adjustRightInd w:val="0"/>
+        <w:spacing w:after="0" w:line="240" w:lineRule="auto"/>
+        <w:rPr>
+          <w:rFonts w:ascii="Century Gothic" w:hAnsi="Century Gothic"/>
+        </w:rPr>
+      </w:pPr>
+      <w:r>
+        <w:rPr>
+          <w:rFonts w:ascii="Century Gothic" w:hAnsi="Century Gothic"/>
+        </w:rPr>
+        <w:t>T</w:t>
+      </w:r>
+      <w:r>
+        <w:rPr>
+          <w:rFonts w:ascii="Century Gothic" w:hAnsi="Century Gothic"/>
+        </w:rPr>
+        <w:t>his proposed technique could</w:t>
+      </w:r>
+      <w:r>
+        <w:rPr>
+          <w:rFonts w:ascii="Century Gothic" w:hAnsi="Century Gothic"/>
+        </w:rPr>
+        <w:t xml:space="preserve"> </w:t>
+      </w:r>
+      <w:r>
+        <w:rPr>
+          <w:rFonts w:ascii="Century Gothic" w:hAnsi="Century Gothic"/>
+        </w:rPr>
+        <w:t>classify the data as either normal or abnormal.</w:t>
       </w:r>
     </w:p>
     <w:sectPr>
@@ -3093,7 +3806,6 @@
   <w:style w:type="character" w:default="1" w:styleId="DefaultParagraphFont">
     <w:name w:val="Default Paragraph Font"/>
     <w:uiPriority w:val="1"/>
-    <w:semiHidden/>
     <w:unhideWhenUsed/>
   </w:style>
   <w:style w:type="table" w:default="1" w:styleId="TableNormal">

</xml_diff>